<commit_message>
upcode chỉnh lại login với user1
</commit_message>
<xml_diff>
--- a/Đồ án nhập môn web.docx
+++ b/Đồ án nhập môn web.docx
@@ -1223,7 +1223,7 @@
                     <pic:cNvPicPr/>
                   </pic:nvPicPr>
                   <pic:blipFill>
-                    <a:blip r:embed="rId5">
+                    <a:blip r:embed="rId6">
                       <a:extLst>
                         <a:ext uri="{28A0092B-C50C-407E-A947-70E740481C1C}">
                           <a14:useLocalDpi xmlns:a14="http://schemas.microsoft.com/office/drawing/2010/main" val="0"/>
@@ -1259,9 +1259,110 @@
         <w:br w:type="page"/>
       </w:r>
     </w:p>
-    <w:p/>
-    <w:p/>
-    <w:p/>
+    <w:p>
+      <w:pPr>
+        <w:rPr>
+          <w:b/>
+          <w:bCs/>
+          <w:sz w:val="52"/>
+          <w:szCs w:val="52"/>
+        </w:rPr>
+      </w:pPr>
+      <w:r>
+        <w:rPr>
+          <w:b/>
+          <w:bCs/>
+          <w:sz w:val="52"/>
+          <w:szCs w:val="52"/>
+        </w:rPr>
+        <w:lastRenderedPageBreak/>
+        <w:t>Mục Lục</w:t>
+      </w:r>
+    </w:p>
+    <w:p>
+      <w:pPr>
+        <w:pStyle w:val="ListParagraph"/>
+        <w:numPr>
+          <w:ilvl w:val="0"/>
+          <w:numId w:val="2"/>
+        </w:numPr>
+        <w:tabs>
+          <w:tab w:val="left" w:leader="dot" w:pos="8789"/>
+        </w:tabs>
+        <w:ind w:left="714" w:hanging="357"/>
+        <w:rPr>
+          <w:sz w:val="32"/>
+          <w:szCs w:val="32"/>
+        </w:rPr>
+      </w:pPr>
+      <w:r>
+        <w:rPr>
+          <w:sz w:val="32"/>
+          <w:szCs w:val="32"/>
+        </w:rPr>
+        <w:t xml:space="preserve">Bảng phân công nhiệm vụ tứng thành viên </w:t>
+      </w:r>
+      <w:r>
+        <w:rPr>
+          <w:sz w:val="32"/>
+          <w:szCs w:val="32"/>
+        </w:rPr>
+        <w:tab/>
+        <w:t>3</w:t>
+      </w:r>
+    </w:p>
+    <w:p>
+      <w:pPr>
+        <w:pStyle w:val="ListParagraph"/>
+        <w:numPr>
+          <w:ilvl w:val="0"/>
+          <w:numId w:val="2"/>
+        </w:numPr>
+        <w:tabs>
+          <w:tab w:val="left" w:leader="dot" w:pos="8789"/>
+        </w:tabs>
+        <w:rPr>
+          <w:sz w:val="32"/>
+          <w:szCs w:val="32"/>
+        </w:rPr>
+      </w:pPr>
+      <w:r>
+        <w:rPr>
+          <w:sz w:val="32"/>
+          <w:szCs w:val="32"/>
+        </w:rPr>
+        <w:t>Giao diện các trang web đã thực hiện</w:t>
+      </w:r>
+      <w:r>
+        <w:rPr>
+          <w:sz w:val="32"/>
+          <w:szCs w:val="32"/>
+        </w:rPr>
+        <w:tab/>
+      </w:r>
+    </w:p>
+    <w:p>
+      <w:r>
+        <w:br w:type="page"/>
+      </w:r>
+    </w:p>
+    <w:p>
+      <w:r>
+        <w:rPr>
+          <w:sz w:val="28"/>
+          <w:szCs w:val="28"/>
+        </w:rPr>
+        <w:lastRenderedPageBreak/>
+        <w:t>Bảng phân công nhiệm vụ</w:t>
+      </w:r>
+      <w:r>
+        <w:rPr>
+          <w:sz w:val="28"/>
+          <w:szCs w:val="28"/>
+        </w:rPr>
+        <w:t>:</w:t>
+      </w:r>
+    </w:p>
     <w:tbl>
       <w:tblPr>
         <w:tblStyle w:val="TableGrid"/>
@@ -1272,30 +1373,6 @@
         <w:gridCol w:w="4675"/>
         <w:gridCol w:w="4675"/>
       </w:tblGrid>
-      <w:tr>
-        <w:tc>
-          <w:tcPr>
-            <w:tcW w:w="9350" w:type="dxa"/>
-            <w:gridSpan w:val="2"/>
-          </w:tcPr>
-          <w:p>
-            <w:pPr>
-              <w:jc w:val="center"/>
-              <w:rPr>
-                <w:sz w:val="28"/>
-                <w:szCs w:val="28"/>
-              </w:rPr>
-            </w:pPr>
-            <w:r>
-              <w:rPr>
-                <w:sz w:val="28"/>
-                <w:szCs w:val="28"/>
-              </w:rPr>
-              <w:t>Bảng phân công nhiệm vụ từng thành viên</w:t>
-            </w:r>
-          </w:p>
-        </w:tc>
-      </w:tr>
       <w:tr>
         <w:tc>
           <w:tcPr>
@@ -1355,8 +1432,8 @@
           <w:p>
             <w:pPr>
               <w:rPr>
-                <w:sz w:val="32"/>
-                <w:szCs w:val="32"/>
+                <w:sz w:val="28"/>
+                <w:szCs w:val="28"/>
               </w:rPr>
             </w:pPr>
             <w:r>
@@ -1365,6 +1442,66 @@
                 <w:szCs w:val="28"/>
               </w:rPr>
               <w:t>- Main.js</w:t>
+            </w:r>
+          </w:p>
+          <w:p>
+            <w:pPr>
+              <w:rPr>
+                <w:sz w:val="28"/>
+                <w:szCs w:val="28"/>
+              </w:rPr>
+            </w:pPr>
+            <w:r>
+              <w:rPr>
+                <w:sz w:val="28"/>
+                <w:szCs w:val="28"/>
+              </w:rPr>
+              <w:t>- Login.html</w:t>
+            </w:r>
+          </w:p>
+          <w:p>
+            <w:pPr>
+              <w:rPr>
+                <w:sz w:val="28"/>
+                <w:szCs w:val="28"/>
+              </w:rPr>
+            </w:pPr>
+            <w:r>
+              <w:rPr>
+                <w:sz w:val="28"/>
+                <w:szCs w:val="28"/>
+              </w:rPr>
+              <w:t>- register.html</w:t>
+            </w:r>
+          </w:p>
+          <w:p>
+            <w:pPr>
+              <w:rPr>
+                <w:sz w:val="28"/>
+                <w:szCs w:val="28"/>
+              </w:rPr>
+            </w:pPr>
+            <w:r>
+              <w:rPr>
+                <w:sz w:val="28"/>
+                <w:szCs w:val="28"/>
+              </w:rPr>
+              <w:t>- user.html</w:t>
+            </w:r>
+          </w:p>
+          <w:p>
+            <w:pPr>
+              <w:rPr>
+                <w:sz w:val="28"/>
+                <w:szCs w:val="28"/>
+              </w:rPr>
+            </w:pPr>
+            <w:r>
+              <w:rPr>
+                <w:sz w:val="28"/>
+                <w:szCs w:val="28"/>
+              </w:rPr>
+              <w:t>- Ghi báo cáo đồ án</w:t>
             </w:r>
           </w:p>
         </w:tc>
@@ -1414,7 +1551,7 @@
                 <w:sz w:val="28"/>
                 <w:szCs w:val="28"/>
               </w:rPr>
-              <w:t>- Ghi nội dung trang web</w:t>
+              <w:t>- Làm các game demo</w:t>
             </w:r>
           </w:p>
           <w:p>
@@ -1424,6 +1561,73 @@
                 <w:szCs w:val="28"/>
               </w:rPr>
             </w:pPr>
+            <w:r>
+              <w:rPr>
+                <w:sz w:val="28"/>
+                <w:szCs w:val="28"/>
+              </w:rPr>
+              <w:t>- FPS.html</w:t>
+            </w:r>
+          </w:p>
+          <w:p>
+            <w:pPr>
+              <w:rPr>
+                <w:sz w:val="28"/>
+                <w:szCs w:val="28"/>
+              </w:rPr>
+            </w:pPr>
+            <w:r>
+              <w:rPr>
+                <w:sz w:val="28"/>
+                <w:szCs w:val="28"/>
+              </w:rPr>
+              <w:t>- Fps1.html</w:t>
+            </w:r>
+          </w:p>
+          <w:p>
+            <w:pPr>
+              <w:rPr>
+                <w:sz w:val="28"/>
+                <w:szCs w:val="28"/>
+              </w:rPr>
+            </w:pPr>
+            <w:r>
+              <w:rPr>
+                <w:sz w:val="28"/>
+                <w:szCs w:val="28"/>
+              </w:rPr>
+              <w:t>- game1.html</w:t>
+            </w:r>
+          </w:p>
+          <w:p>
+            <w:pPr>
+              <w:rPr>
+                <w:sz w:val="28"/>
+                <w:szCs w:val="28"/>
+              </w:rPr>
+            </w:pPr>
+            <w:r>
+              <w:rPr>
+                <w:sz w:val="28"/>
+                <w:szCs w:val="28"/>
+              </w:rPr>
+              <w:t>- Game2.html</w:t>
+            </w:r>
+          </w:p>
+          <w:p>
+            <w:pPr>
+              <w:rPr>
+                <w:sz w:val="28"/>
+                <w:szCs w:val="28"/>
+              </w:rPr>
+            </w:pPr>
+            <w:r>
+              <w:rPr>
+                <w:sz w:val="28"/>
+                <w:szCs w:val="28"/>
+              </w:rPr>
+              <w:t>- Game2D.html</w:t>
+            </w:r>
           </w:p>
         </w:tc>
       </w:tr>
@@ -1435,6 +1639,560 @@
           <w:szCs w:val="28"/>
         </w:rPr>
       </w:pPr>
+    </w:p>
+    <w:p>
+      <w:pPr>
+        <w:rPr>
+          <w:sz w:val="28"/>
+          <w:szCs w:val="28"/>
+        </w:rPr>
+      </w:pPr>
+    </w:p>
+    <w:p>
+      <w:pPr>
+        <w:rPr>
+          <w:sz w:val="28"/>
+          <w:szCs w:val="28"/>
+        </w:rPr>
+      </w:pPr>
+    </w:p>
+    <w:p>
+      <w:pPr>
+        <w:rPr>
+          <w:sz w:val="28"/>
+          <w:szCs w:val="28"/>
+        </w:rPr>
+      </w:pPr>
+      <w:r>
+        <w:rPr>
+          <w:sz w:val="28"/>
+          <w:szCs w:val="28"/>
+        </w:rPr>
+        <w:t>Giao diện các trang web đã thực hiện:</w:t>
+      </w:r>
+    </w:p>
+    <w:p>
+      <w:pPr>
+        <w:rPr>
+          <w:sz w:val="28"/>
+          <w:szCs w:val="28"/>
+        </w:rPr>
+      </w:pPr>
+      <w:r>
+        <w:rPr>
+          <w:sz w:val="28"/>
+          <w:szCs w:val="28"/>
+        </w:rPr>
+        <w:t>Index.html</w:t>
+      </w:r>
+    </w:p>
+    <w:p>
+      <w:pPr>
+        <w:rPr>
+          <w:sz w:val="28"/>
+          <w:szCs w:val="28"/>
+        </w:rPr>
+      </w:pPr>
+      <w:r>
+        <w:rPr>
+          <w:sz w:val="28"/>
+          <w:szCs w:val="28"/>
+        </w:rPr>
+        <w:lastRenderedPageBreak/>
+        <w:drawing>
+          <wp:inline distT="0" distB="0" distL="0" distR="0" wp14:anchorId="3145D2DE" wp14:editId="2832BFF8">
+            <wp:extent cx="5762625" cy="3842158"/>
+            <wp:effectExtent l="0" t="0" r="0" b="6350"/>
+            <wp:docPr id="660217182" name="Picture 1"/>
+            <wp:cNvGraphicFramePr>
+              <a:graphicFrameLocks xmlns:a="http://schemas.openxmlformats.org/drawingml/2006/main" noChangeAspect="1"/>
+            </wp:cNvGraphicFramePr>
+            <a:graphic xmlns:a="http://schemas.openxmlformats.org/drawingml/2006/main">
+              <a:graphicData uri="http://schemas.openxmlformats.org/drawingml/2006/picture">
+                <pic:pic xmlns:pic="http://schemas.openxmlformats.org/drawingml/2006/picture">
+                  <pic:nvPicPr>
+                    <pic:cNvPr id="660217182" name=""/>
+                    <pic:cNvPicPr/>
+                  </pic:nvPicPr>
+                  <pic:blipFill>
+                    <a:blip r:embed="rId7"/>
+                    <a:stretch>
+                      <a:fillRect/>
+                    </a:stretch>
+                  </pic:blipFill>
+                  <pic:spPr>
+                    <a:xfrm>
+                      <a:off x="0" y="0"/>
+                      <a:ext cx="5786780" cy="3858263"/>
+                    </a:xfrm>
+                    <a:prstGeom prst="rect">
+                      <a:avLst/>
+                    </a:prstGeom>
+                  </pic:spPr>
+                </pic:pic>
+              </a:graphicData>
+            </a:graphic>
+          </wp:inline>
+        </w:drawing>
+      </w:r>
+    </w:p>
+    <w:p>
+      <w:pPr>
+        <w:rPr>
+          <w:sz w:val="28"/>
+          <w:szCs w:val="28"/>
+        </w:rPr>
+      </w:pPr>
+      <w:r>
+        <w:rPr>
+          <w:sz w:val="28"/>
+          <w:szCs w:val="28"/>
+        </w:rPr>
+        <w:drawing>
+          <wp:inline distT="0" distB="0" distL="0" distR="0" wp14:anchorId="6E06790D" wp14:editId="1B80748B">
+            <wp:extent cx="5762625" cy="3774440"/>
+            <wp:effectExtent l="0" t="0" r="9525" b="0"/>
+            <wp:docPr id="1330822300" name="Picture 1"/>
+            <wp:cNvGraphicFramePr>
+              <a:graphicFrameLocks xmlns:a="http://schemas.openxmlformats.org/drawingml/2006/main" noChangeAspect="1"/>
+            </wp:cNvGraphicFramePr>
+            <a:graphic xmlns:a="http://schemas.openxmlformats.org/drawingml/2006/main">
+              <a:graphicData uri="http://schemas.openxmlformats.org/drawingml/2006/picture">
+                <pic:pic xmlns:pic="http://schemas.openxmlformats.org/drawingml/2006/picture">
+                  <pic:nvPicPr>
+                    <pic:cNvPr id="1330822300" name=""/>
+                    <pic:cNvPicPr/>
+                  </pic:nvPicPr>
+                  <pic:blipFill>
+                    <a:blip r:embed="rId8"/>
+                    <a:stretch>
+                      <a:fillRect/>
+                    </a:stretch>
+                  </pic:blipFill>
+                  <pic:spPr>
+                    <a:xfrm>
+                      <a:off x="0" y="0"/>
+                      <a:ext cx="5782589" cy="3787516"/>
+                    </a:xfrm>
+                    <a:prstGeom prst="rect">
+                      <a:avLst/>
+                    </a:prstGeom>
+                  </pic:spPr>
+                </pic:pic>
+              </a:graphicData>
+            </a:graphic>
+          </wp:inline>
+        </w:drawing>
+      </w:r>
+    </w:p>
+    <w:p>
+      <w:pPr>
+        <w:rPr>
+          <w:sz w:val="28"/>
+          <w:szCs w:val="28"/>
+        </w:rPr>
+      </w:pPr>
+    </w:p>
+    <w:p>
+      <w:pPr>
+        <w:rPr>
+          <w:sz w:val="28"/>
+          <w:szCs w:val="28"/>
+        </w:rPr>
+      </w:pPr>
+      <w:r>
+        <w:rPr>
+          <w:sz w:val="28"/>
+          <w:szCs w:val="28"/>
+        </w:rPr>
+        <w:lastRenderedPageBreak/>
+        <w:t>Login.html:</w:t>
+      </w:r>
+    </w:p>
+    <w:p>
+      <w:pPr>
+        <w:rPr>
+          <w:sz w:val="28"/>
+          <w:szCs w:val="28"/>
+        </w:rPr>
+      </w:pPr>
+      <w:r>
+        <w:rPr>
+          <w:sz w:val="28"/>
+          <w:szCs w:val="28"/>
+        </w:rPr>
+        <w:drawing>
+          <wp:inline distT="0" distB="0" distL="0" distR="0" wp14:anchorId="0BE5C2BD" wp14:editId="693DEA65">
+            <wp:extent cx="5444455" cy="4323258"/>
+            <wp:effectExtent l="0" t="0" r="4445" b="1270"/>
+            <wp:docPr id="1618719018" name="Picture 1"/>
+            <wp:cNvGraphicFramePr>
+              <a:graphicFrameLocks xmlns:a="http://schemas.openxmlformats.org/drawingml/2006/main" noChangeAspect="1"/>
+            </wp:cNvGraphicFramePr>
+            <a:graphic xmlns:a="http://schemas.openxmlformats.org/drawingml/2006/main">
+              <a:graphicData uri="http://schemas.openxmlformats.org/drawingml/2006/picture">
+                <pic:pic xmlns:pic="http://schemas.openxmlformats.org/drawingml/2006/picture">
+                  <pic:nvPicPr>
+                    <pic:cNvPr id="1618719018" name=""/>
+                    <pic:cNvPicPr/>
+                  </pic:nvPicPr>
+                  <pic:blipFill>
+                    <a:blip r:embed="rId9"/>
+                    <a:stretch>
+                      <a:fillRect/>
+                    </a:stretch>
+                  </pic:blipFill>
+                  <pic:spPr>
+                    <a:xfrm>
+                      <a:off x="0" y="0"/>
+                      <a:ext cx="5451435" cy="4328800"/>
+                    </a:xfrm>
+                    <a:prstGeom prst="rect">
+                      <a:avLst/>
+                    </a:prstGeom>
+                  </pic:spPr>
+                </pic:pic>
+              </a:graphicData>
+            </a:graphic>
+          </wp:inline>
+        </w:drawing>
+      </w:r>
+    </w:p>
+    <w:p>
+      <w:pPr>
+        <w:rPr>
+          <w:sz w:val="28"/>
+          <w:szCs w:val="28"/>
+        </w:rPr>
+      </w:pPr>
+      <w:r>
+        <w:rPr>
+          <w:sz w:val="28"/>
+          <w:szCs w:val="28"/>
+        </w:rPr>
+        <w:br w:type="page"/>
+      </w:r>
+    </w:p>
+    <w:p>
+      <w:pPr>
+        <w:rPr>
+          <w:sz w:val="28"/>
+          <w:szCs w:val="28"/>
+        </w:rPr>
+      </w:pPr>
+    </w:p>
+    <w:p>
+      <w:pPr>
+        <w:rPr>
+          <w:sz w:val="28"/>
+          <w:szCs w:val="28"/>
+        </w:rPr>
+      </w:pPr>
+      <w:r>
+        <w:rPr>
+          <w:sz w:val="28"/>
+          <w:szCs w:val="28"/>
+        </w:rPr>
+        <w:t>Register.html:</w:t>
+      </w:r>
+    </w:p>
+    <w:p>
+      <w:pPr>
+        <w:rPr>
+          <w:sz w:val="28"/>
+          <w:szCs w:val="28"/>
+        </w:rPr>
+      </w:pPr>
+      <w:r>
+        <w:rPr>
+          <w:sz w:val="28"/>
+          <w:szCs w:val="28"/>
+        </w:rPr>
+        <w:drawing>
+          <wp:inline distT="0" distB="0" distL="0" distR="0" wp14:anchorId="7E76C485" wp14:editId="2D5E0EF7">
+            <wp:extent cx="5458587" cy="6592220"/>
+            <wp:effectExtent l="0" t="0" r="8890" b="0"/>
+            <wp:docPr id="257565471" name="Picture 1"/>
+            <wp:cNvGraphicFramePr>
+              <a:graphicFrameLocks xmlns:a="http://schemas.openxmlformats.org/drawingml/2006/main" noChangeAspect="1"/>
+            </wp:cNvGraphicFramePr>
+            <a:graphic xmlns:a="http://schemas.openxmlformats.org/drawingml/2006/main">
+              <a:graphicData uri="http://schemas.openxmlformats.org/drawingml/2006/picture">
+                <pic:pic xmlns:pic="http://schemas.openxmlformats.org/drawingml/2006/picture">
+                  <pic:nvPicPr>
+                    <pic:cNvPr id="257565471" name=""/>
+                    <pic:cNvPicPr/>
+                  </pic:nvPicPr>
+                  <pic:blipFill>
+                    <a:blip r:embed="rId10"/>
+                    <a:stretch>
+                      <a:fillRect/>
+                    </a:stretch>
+                  </pic:blipFill>
+                  <pic:spPr>
+                    <a:xfrm>
+                      <a:off x="0" y="0"/>
+                      <a:ext cx="5458587" cy="6592220"/>
+                    </a:xfrm>
+                    <a:prstGeom prst="rect">
+                      <a:avLst/>
+                    </a:prstGeom>
+                  </pic:spPr>
+                </pic:pic>
+              </a:graphicData>
+            </a:graphic>
+          </wp:inline>
+        </w:drawing>
+      </w:r>
+    </w:p>
+    <w:p>
+      <w:pPr>
+        <w:rPr>
+          <w:sz w:val="28"/>
+          <w:szCs w:val="28"/>
+        </w:rPr>
+      </w:pPr>
+      <w:r>
+        <w:rPr>
+          <w:sz w:val="28"/>
+          <w:szCs w:val="28"/>
+        </w:rPr>
+        <w:br w:type="page"/>
+      </w:r>
+    </w:p>
+    <w:p>
+      <w:pPr>
+        <w:rPr>
+          <w:sz w:val="28"/>
+          <w:szCs w:val="28"/>
+        </w:rPr>
+      </w:pPr>
+      <w:r>
+        <w:rPr>
+          <w:sz w:val="28"/>
+          <w:szCs w:val="28"/>
+        </w:rPr>
+        <w:lastRenderedPageBreak/>
+        <w:t>Các trang game có cấu hình tựa nhau:</w:t>
+      </w:r>
+      <w:r>
+        <w:rPr>
+          <w:sz w:val="28"/>
+          <w:szCs w:val="28"/>
+        </w:rPr>
+        <w:br/>
+      </w:r>
+      <w:r>
+        <w:rPr>
+          <w:sz w:val="28"/>
+          <w:szCs w:val="28"/>
+        </w:rPr>
+        <w:drawing>
+          <wp:inline distT="0" distB="0" distL="0" distR="0" wp14:anchorId="15D8E836" wp14:editId="542BC478">
+            <wp:extent cx="5943600" cy="3098165"/>
+            <wp:effectExtent l="0" t="0" r="0" b="6985"/>
+            <wp:docPr id="1114416464" name="Picture 1"/>
+            <wp:cNvGraphicFramePr>
+              <a:graphicFrameLocks xmlns:a="http://schemas.openxmlformats.org/drawingml/2006/main" noChangeAspect="1"/>
+            </wp:cNvGraphicFramePr>
+            <a:graphic xmlns:a="http://schemas.openxmlformats.org/drawingml/2006/main">
+              <a:graphicData uri="http://schemas.openxmlformats.org/drawingml/2006/picture">
+                <pic:pic xmlns:pic="http://schemas.openxmlformats.org/drawingml/2006/picture">
+                  <pic:nvPicPr>
+                    <pic:cNvPr id="1114416464" name=""/>
+                    <pic:cNvPicPr/>
+                  </pic:nvPicPr>
+                  <pic:blipFill>
+                    <a:blip r:embed="rId11"/>
+                    <a:stretch>
+                      <a:fillRect/>
+                    </a:stretch>
+                  </pic:blipFill>
+                  <pic:spPr>
+                    <a:xfrm>
+                      <a:off x="0" y="0"/>
+                      <a:ext cx="5943600" cy="3098165"/>
+                    </a:xfrm>
+                    <a:prstGeom prst="rect">
+                      <a:avLst/>
+                    </a:prstGeom>
+                  </pic:spPr>
+                </pic:pic>
+              </a:graphicData>
+            </a:graphic>
+          </wp:inline>
+        </w:drawing>
+      </w:r>
+    </w:p>
+    <w:p>
+      <w:pPr>
+        <w:rPr>
+          <w:sz w:val="28"/>
+          <w:szCs w:val="28"/>
+        </w:rPr>
+      </w:pPr>
+      <w:r>
+        <w:rPr>
+          <w:sz w:val="28"/>
+          <w:szCs w:val="28"/>
+        </w:rPr>
+        <w:drawing>
+          <wp:inline distT="0" distB="0" distL="0" distR="0" wp14:anchorId="10C6302E" wp14:editId="7A637E87">
+            <wp:extent cx="5943600" cy="2987040"/>
+            <wp:effectExtent l="0" t="0" r="0" b="3810"/>
+            <wp:docPr id="1647787159" name="Picture 1"/>
+            <wp:cNvGraphicFramePr>
+              <a:graphicFrameLocks xmlns:a="http://schemas.openxmlformats.org/drawingml/2006/main" noChangeAspect="1"/>
+            </wp:cNvGraphicFramePr>
+            <a:graphic xmlns:a="http://schemas.openxmlformats.org/drawingml/2006/main">
+              <a:graphicData uri="http://schemas.openxmlformats.org/drawingml/2006/picture">
+                <pic:pic xmlns:pic="http://schemas.openxmlformats.org/drawingml/2006/picture">
+                  <pic:nvPicPr>
+                    <pic:cNvPr id="1647787159" name=""/>
+                    <pic:cNvPicPr/>
+                  </pic:nvPicPr>
+                  <pic:blipFill>
+                    <a:blip r:embed="rId12"/>
+                    <a:stretch>
+                      <a:fillRect/>
+                    </a:stretch>
+                  </pic:blipFill>
+                  <pic:spPr>
+                    <a:xfrm>
+                      <a:off x="0" y="0"/>
+                      <a:ext cx="5943600" cy="2987040"/>
+                    </a:xfrm>
+                    <a:prstGeom prst="rect">
+                      <a:avLst/>
+                    </a:prstGeom>
+                  </pic:spPr>
+                </pic:pic>
+              </a:graphicData>
+            </a:graphic>
+          </wp:inline>
+        </w:drawing>
+      </w:r>
+    </w:p>
+    <w:p>
+      <w:pPr>
+        <w:rPr>
+          <w:sz w:val="28"/>
+          <w:szCs w:val="28"/>
+        </w:rPr>
+      </w:pPr>
+      <w:r>
+        <w:rPr>
+          <w:sz w:val="28"/>
+          <w:szCs w:val="28"/>
+        </w:rPr>
+        <w:lastRenderedPageBreak/>
+        <w:drawing>
+          <wp:inline distT="0" distB="0" distL="0" distR="0" wp14:anchorId="1800A228" wp14:editId="098E09D1">
+            <wp:extent cx="5943600" cy="1835150"/>
+            <wp:effectExtent l="0" t="0" r="0" b="0"/>
+            <wp:docPr id="664126060" name="Picture 1"/>
+            <wp:cNvGraphicFramePr>
+              <a:graphicFrameLocks xmlns:a="http://schemas.openxmlformats.org/drawingml/2006/main" noChangeAspect="1"/>
+            </wp:cNvGraphicFramePr>
+            <a:graphic xmlns:a="http://schemas.openxmlformats.org/drawingml/2006/main">
+              <a:graphicData uri="http://schemas.openxmlformats.org/drawingml/2006/picture">
+                <pic:pic xmlns:pic="http://schemas.openxmlformats.org/drawingml/2006/picture">
+                  <pic:nvPicPr>
+                    <pic:cNvPr id="664126060" name=""/>
+                    <pic:cNvPicPr/>
+                  </pic:nvPicPr>
+                  <pic:blipFill>
+                    <a:blip r:embed="rId13"/>
+                    <a:stretch>
+                      <a:fillRect/>
+                    </a:stretch>
+                  </pic:blipFill>
+                  <pic:spPr>
+                    <a:xfrm>
+                      <a:off x="0" y="0"/>
+                      <a:ext cx="5943600" cy="1835150"/>
+                    </a:xfrm>
+                    <a:prstGeom prst="rect">
+                      <a:avLst/>
+                    </a:prstGeom>
+                  </pic:spPr>
+                </pic:pic>
+              </a:graphicData>
+            </a:graphic>
+          </wp:inline>
+        </w:drawing>
+      </w:r>
+    </w:p>
+    <w:p>
+      <w:pPr>
+        <w:rPr>
+          <w:sz w:val="28"/>
+          <w:szCs w:val="28"/>
+        </w:rPr>
+      </w:pPr>
+    </w:p>
+    <w:p>
+      <w:pPr>
+        <w:rPr>
+          <w:sz w:val="28"/>
+          <w:szCs w:val="28"/>
+        </w:rPr>
+      </w:pPr>
+      <w:r>
+        <w:rPr>
+          <w:sz w:val="28"/>
+          <w:szCs w:val="28"/>
+        </w:rPr>
+        <w:t>Trang user1, khi nhấn tài khoản là user1 và mật khẩu password1 ấn đăng nhập hoặc enter sẽ hiện ra thông báo sau đó nhấn ok sẽ chuyển sang trang user1</w:t>
+      </w:r>
+      <w:r>
+        <w:rPr>
+          <w:sz w:val="28"/>
+          <w:szCs w:val="28"/>
+        </w:rPr>
+        <w:br/>
+      </w:r>
+      <w:r>
+        <w:rPr>
+          <w:sz w:val="28"/>
+          <w:szCs w:val="28"/>
+        </w:rPr>
+        <w:drawing>
+          <wp:inline distT="0" distB="0" distL="0" distR="0" wp14:anchorId="51F4C58C" wp14:editId="2472F976">
+            <wp:extent cx="5943600" cy="4465320"/>
+            <wp:effectExtent l="0" t="0" r="0" b="0"/>
+            <wp:docPr id="1798425586" name="Picture 1"/>
+            <wp:cNvGraphicFramePr>
+              <a:graphicFrameLocks xmlns:a="http://schemas.openxmlformats.org/drawingml/2006/main" noChangeAspect="1"/>
+            </wp:cNvGraphicFramePr>
+            <a:graphic xmlns:a="http://schemas.openxmlformats.org/drawingml/2006/main">
+              <a:graphicData uri="http://schemas.openxmlformats.org/drawingml/2006/picture">
+                <pic:pic xmlns:pic="http://schemas.openxmlformats.org/drawingml/2006/picture">
+                  <pic:nvPicPr>
+                    <pic:cNvPr id="1798425586" name=""/>
+                    <pic:cNvPicPr/>
+                  </pic:nvPicPr>
+                  <pic:blipFill>
+                    <a:blip r:embed="rId14"/>
+                    <a:stretch>
+                      <a:fillRect/>
+                    </a:stretch>
+                  </pic:blipFill>
+                  <pic:spPr>
+                    <a:xfrm>
+                      <a:off x="0" y="0"/>
+                      <a:ext cx="5943600" cy="4465320"/>
+                    </a:xfrm>
+                    <a:prstGeom prst="rect">
+                      <a:avLst/>
+                    </a:prstGeom>
+                  </pic:spPr>
+                </pic:pic>
+              </a:graphicData>
+            </a:graphic>
+          </wp:inline>
+        </w:drawing>
+      </w:r>
     </w:p>
     <w:sectPr>
       <w:pgSz w:w="12240" w:h="15840"/>
@@ -1444,6 +2202,195 @@
     </w:sectPr>
   </w:body>
 </w:document>
+</file>
+
+<file path=word/numbering.xml><?xml version="1.0" encoding="utf-8"?>
+<w:numbering xmlns:wpc="http://schemas.microsoft.com/office/word/2010/wordprocessingCanvas" xmlns:cx="http://schemas.microsoft.com/office/drawing/2014/chartex" xmlns:cx1="http://schemas.microsoft.com/office/drawing/2015/9/8/chartex" xmlns:cx2="http://schemas.microsoft.com/office/drawing/2015/10/21/chartex" xmlns:cx3="http://schemas.microsoft.com/office/drawing/2016/5/9/chartex" xmlns:cx4="http://schemas.microsoft.com/office/drawing/2016/5/10/chartex" xmlns:cx5="http://schemas.microsoft.com/office/drawing/2016/5/11/chartex" xmlns:cx6="http://schemas.microsoft.com/office/drawing/2016/5/12/chartex" xmlns:cx7="http://schemas.microsoft.com/office/drawing/2016/5/13/chartex" xmlns:cx8="http://schemas.microsoft.com/office/drawing/2016/5/14/chartex" xmlns:mc="http://schemas.openxmlformats.org/markup-compatibility/2006" xmlns:aink="http://schemas.microsoft.com/office/drawing/2016/ink" xmlns:am3d="http://schemas.microsoft.com/office/drawing/2017/model3d" xmlns:o="urn:schemas-microsoft-com:office:office" xmlns:oel="http://schemas.microsoft.com/office/2019/extlst" xmlns:r="http://schemas.openxmlformats.org/officeDocument/2006/relationships" xmlns:m="http://schemas.openxmlformats.org/officeDocument/2006/math" xmlns:v="urn:schemas-microsoft-com:vml" xmlns:wp14="http://schemas.microsoft.com/office/word/2010/wordprocessingDrawing" xmlns:wp="http://schemas.openxmlformats.org/drawingml/2006/wordprocessingDrawing" xmlns:w10="urn:schemas-microsoft-com:office:word" xmlns:w="http://schemas.openxmlformats.org/wordprocessingml/2006/main" xmlns:w14="http://schemas.microsoft.com/office/word/2010/wordml" xmlns:w15="http://schemas.microsoft.com/office/word/2012/wordml" xmlns:w16cex="http://schemas.microsoft.com/office/word/2018/wordml/cex" xmlns:w16cid="http://schemas.microsoft.com/office/word/2016/wordml/cid" xmlns:w16="http://schemas.microsoft.com/office/word/2018/wordml" xmlns:w16du="http://schemas.microsoft.com/office/word/2023/wordml/word16du" xmlns:w16sdtdh="http://schemas.microsoft.com/office/word/2020/wordml/sdtdatahash" xmlns:w16se="http://schemas.microsoft.com/office/word/2015/wordml/symex" xmlns:wpg="http://schemas.microsoft.com/office/word/2010/wordprocessingGroup" xmlns:wpi="http://schemas.microsoft.com/office/word/2010/wordprocessingInk" xmlns:wne="http://schemas.microsoft.com/office/word/2006/wordml" xmlns:wps="http://schemas.microsoft.com/office/word/2010/wordprocessingShape" mc:Ignorable="w14 w15 w16se w16cid w16 w16cex w16sdtdh w16du wp14">
+  <w:abstractNum w:abstractNumId="0" w15:restartNumberingAfterBreak="0">
+    <w:nsid w:val="230D5071"/>
+    <w:multiLevelType w:val="hybridMultilevel"/>
+    <w:tmpl w:val="DD52469E"/>
+    <w:lvl w:ilvl="0" w:tplc="0409000F">
+      <w:start w:val="1"/>
+      <w:numFmt w:val="decimal"/>
+      <w:lvlText w:val="%1."/>
+      <w:lvlJc w:val="left"/>
+      <w:pPr>
+        <w:ind w:left="720" w:hanging="360"/>
+      </w:pPr>
+      <w:rPr>
+        <w:rFonts w:hint="default"/>
+      </w:rPr>
+    </w:lvl>
+    <w:lvl w:ilvl="1" w:tplc="04090019" w:tentative="1">
+      <w:start w:val="1"/>
+      <w:numFmt w:val="lowerLetter"/>
+      <w:lvlText w:val="%2."/>
+      <w:lvlJc w:val="left"/>
+      <w:pPr>
+        <w:ind w:left="1440" w:hanging="360"/>
+      </w:pPr>
+    </w:lvl>
+    <w:lvl w:ilvl="2" w:tplc="0409001B" w:tentative="1">
+      <w:start w:val="1"/>
+      <w:numFmt w:val="lowerRoman"/>
+      <w:lvlText w:val="%3."/>
+      <w:lvlJc w:val="right"/>
+      <w:pPr>
+        <w:ind w:left="2160" w:hanging="180"/>
+      </w:pPr>
+    </w:lvl>
+    <w:lvl w:ilvl="3" w:tplc="0409000F" w:tentative="1">
+      <w:start w:val="1"/>
+      <w:numFmt w:val="decimal"/>
+      <w:lvlText w:val="%4."/>
+      <w:lvlJc w:val="left"/>
+      <w:pPr>
+        <w:ind w:left="2880" w:hanging="360"/>
+      </w:pPr>
+    </w:lvl>
+    <w:lvl w:ilvl="4" w:tplc="04090019" w:tentative="1">
+      <w:start w:val="1"/>
+      <w:numFmt w:val="lowerLetter"/>
+      <w:lvlText w:val="%5."/>
+      <w:lvlJc w:val="left"/>
+      <w:pPr>
+        <w:ind w:left="3600" w:hanging="360"/>
+      </w:pPr>
+    </w:lvl>
+    <w:lvl w:ilvl="5" w:tplc="0409001B" w:tentative="1">
+      <w:start w:val="1"/>
+      <w:numFmt w:val="lowerRoman"/>
+      <w:lvlText w:val="%6."/>
+      <w:lvlJc w:val="right"/>
+      <w:pPr>
+        <w:ind w:left="4320" w:hanging="180"/>
+      </w:pPr>
+    </w:lvl>
+    <w:lvl w:ilvl="6" w:tplc="0409000F" w:tentative="1">
+      <w:start w:val="1"/>
+      <w:numFmt w:val="decimal"/>
+      <w:lvlText w:val="%7."/>
+      <w:lvlJc w:val="left"/>
+      <w:pPr>
+        <w:ind w:left="5040" w:hanging="360"/>
+      </w:pPr>
+    </w:lvl>
+    <w:lvl w:ilvl="7" w:tplc="04090019" w:tentative="1">
+      <w:start w:val="1"/>
+      <w:numFmt w:val="lowerLetter"/>
+      <w:lvlText w:val="%8."/>
+      <w:lvlJc w:val="left"/>
+      <w:pPr>
+        <w:ind w:left="5760" w:hanging="360"/>
+      </w:pPr>
+    </w:lvl>
+    <w:lvl w:ilvl="8" w:tplc="0409001B" w:tentative="1">
+      <w:start w:val="1"/>
+      <w:numFmt w:val="lowerRoman"/>
+      <w:lvlText w:val="%9."/>
+      <w:lvlJc w:val="right"/>
+      <w:pPr>
+        <w:ind w:left="6480" w:hanging="180"/>
+      </w:pPr>
+    </w:lvl>
+  </w:abstractNum>
+  <w:abstractNum w:abstractNumId="1" w15:restartNumberingAfterBreak="0">
+    <w:nsid w:val="4883131C"/>
+    <w:multiLevelType w:val="hybridMultilevel"/>
+    <w:tmpl w:val="BBF2AE3A"/>
+    <w:lvl w:ilvl="0" w:tplc="0409000F">
+      <w:start w:val="1"/>
+      <w:numFmt w:val="decimal"/>
+      <w:lvlText w:val="%1."/>
+      <w:lvlJc w:val="left"/>
+      <w:pPr>
+        <w:ind w:left="720" w:hanging="360"/>
+      </w:pPr>
+      <w:rPr>
+        <w:rFonts w:hint="default"/>
+      </w:rPr>
+    </w:lvl>
+    <w:lvl w:ilvl="1" w:tplc="04090019" w:tentative="1">
+      <w:start w:val="1"/>
+      <w:numFmt w:val="lowerLetter"/>
+      <w:lvlText w:val="%2."/>
+      <w:lvlJc w:val="left"/>
+      <w:pPr>
+        <w:ind w:left="1440" w:hanging="360"/>
+      </w:pPr>
+    </w:lvl>
+    <w:lvl w:ilvl="2" w:tplc="0409001B" w:tentative="1">
+      <w:start w:val="1"/>
+      <w:numFmt w:val="lowerRoman"/>
+      <w:lvlText w:val="%3."/>
+      <w:lvlJc w:val="right"/>
+      <w:pPr>
+        <w:ind w:left="2160" w:hanging="180"/>
+      </w:pPr>
+    </w:lvl>
+    <w:lvl w:ilvl="3" w:tplc="0409000F" w:tentative="1">
+      <w:start w:val="1"/>
+      <w:numFmt w:val="decimal"/>
+      <w:lvlText w:val="%4."/>
+      <w:lvlJc w:val="left"/>
+      <w:pPr>
+        <w:ind w:left="2880" w:hanging="360"/>
+      </w:pPr>
+    </w:lvl>
+    <w:lvl w:ilvl="4" w:tplc="04090019" w:tentative="1">
+      <w:start w:val="1"/>
+      <w:numFmt w:val="lowerLetter"/>
+      <w:lvlText w:val="%5."/>
+      <w:lvlJc w:val="left"/>
+      <w:pPr>
+        <w:ind w:left="3600" w:hanging="360"/>
+      </w:pPr>
+    </w:lvl>
+    <w:lvl w:ilvl="5" w:tplc="0409001B" w:tentative="1">
+      <w:start w:val="1"/>
+      <w:numFmt w:val="lowerRoman"/>
+      <w:lvlText w:val="%6."/>
+      <w:lvlJc w:val="right"/>
+      <w:pPr>
+        <w:ind w:left="4320" w:hanging="180"/>
+      </w:pPr>
+    </w:lvl>
+    <w:lvl w:ilvl="6" w:tplc="0409000F" w:tentative="1">
+      <w:start w:val="1"/>
+      <w:numFmt w:val="decimal"/>
+      <w:lvlText w:val="%7."/>
+      <w:lvlJc w:val="left"/>
+      <w:pPr>
+        <w:ind w:left="5040" w:hanging="360"/>
+      </w:pPr>
+    </w:lvl>
+    <w:lvl w:ilvl="7" w:tplc="04090019" w:tentative="1">
+      <w:start w:val="1"/>
+      <w:numFmt w:val="lowerLetter"/>
+      <w:lvlText w:val="%8."/>
+      <w:lvlJc w:val="left"/>
+      <w:pPr>
+        <w:ind w:left="5760" w:hanging="360"/>
+      </w:pPr>
+    </w:lvl>
+    <w:lvl w:ilvl="8" w:tplc="0409001B" w:tentative="1">
+      <w:start w:val="1"/>
+      <w:numFmt w:val="lowerRoman"/>
+      <w:lvlText w:val="%9."/>
+      <w:lvlJc w:val="right"/>
+      <w:pPr>
+        <w:ind w:left="6480" w:hanging="180"/>
+      </w:pPr>
+    </w:lvl>
+  </w:abstractNum>
+  <w:num w:numId="1" w16cid:durableId="1446734997">
+    <w:abstractNumId w:val="0"/>
+  </w:num>
+  <w:num w:numId="2" w16cid:durableId="519976421">
+    <w:abstractNumId w:val="1"/>
+  </w:num>
+</w:numbering>
 </file>
 
 <file path=word/styles.xml><?xml version="1.0" encoding="utf-8"?>

</xml_diff>